<commit_message>
Styles and small fixes
</commit_message>
<xml_diff>
--- a/Labs/Lab1_Android_Report.docx
+++ b/Labs/Lab1_Android_Report.docx
@@ -54,8 +54,6 @@
           <w:lang w:val="uk-UA"/>
         </w:rPr>
       </w:pPr>
-      <w:bookmarkStart w:id="0" w:name="_GoBack"/>
-      <w:bookmarkEnd w:id="0"/>
     </w:p>
     <w:p>
       <w:pPr>
@@ -187,7 +185,7 @@
           <w:lang w:val="uk-UA"/>
         </w:rPr>
       </w:pPr>
-      <w:bookmarkStart w:id="1" w:name="_Hlk526371452"/>
+      <w:bookmarkStart w:id="0" w:name="_Hlk526371452"/>
       <w:r>
         <w:rPr>
           <w:rFonts w:asciiTheme="majorBidi" w:hAnsiTheme="majorBidi" w:cstheme="majorBidi"/>
@@ -224,7 +222,7 @@
         </w:rPr>
         <w:t>роботи №</w:t>
       </w:r>
-      <w:bookmarkEnd w:id="1"/>
+      <w:bookmarkEnd w:id="0"/>
       <w:r>
         <w:rPr>
           <w:rFonts w:asciiTheme="majorBidi" w:hAnsiTheme="majorBidi" w:cstheme="majorBidi"/>
@@ -273,7 +271,7 @@
         </w:rPr>
         <w:t>»</w:t>
       </w:r>
-      <w:bookmarkStart w:id="2" w:name="_Hlk527822315"/>
+      <w:bookmarkStart w:id="1" w:name="_Hlk527822315"/>
     </w:p>
     <w:p>
       <w:pPr>
@@ -314,7 +312,7 @@
         <w:t>»</w:t>
       </w:r>
     </w:p>
-    <w:bookmarkEnd w:id="2"/>
+    <w:bookmarkEnd w:id="1"/>
     <w:p>
       <w:pPr>
         <w:spacing w:after="20" w:line="100" w:lineRule="atLeast"/>
@@ -840,25 +838,7 @@
           <w:szCs w:val="28"/>
           <w:lang w:val="uk-UA"/>
         </w:rPr>
-        <w:t>Для кожної нотатки задати назву, опис, важливість (три класи), час и дата призначення і картинка (вибирається з галереї)</w:t>
-      </w:r>
-      <w:r>
-        <w:rPr>
-          <w:rFonts w:cs="Times New Roman"/>
-          <w:sz w:val="28"/>
-          <w:szCs w:val="28"/>
-          <w:lang w:val="uk-UA"/>
-        </w:rPr>
-        <w:t>.</w:t>
-      </w:r>
-      <w:r>
-        <w:rPr>
-          <w:rFonts w:cs="Times New Roman"/>
-          <w:sz w:val="28"/>
-          <w:szCs w:val="28"/>
-          <w:lang w:val="uk-UA"/>
-        </w:rPr>
-        <w:t xml:space="preserve"> У списку нотатки відображаються з іконкою галереї і часом створення (праворуч зверху більш дрібним шрифтом), а також графічним відображенням класу важливості (іконка з множини). Реалізувати функції додавання, видалення, редагування (без збереження між перезапуск</w:t>
+        <w:t>Для кожної нотатки задати назву, опис, важливість (три класи), час и дата призначення і картинка (вибирається з галереї). У списку нотатки відображаються з іконкою галереї і часом створення (праворуч зверху більш дрібним шрифтом), а також графічним відображенням класу важливості (іконка з множини). Реалізувати функції додавання, видалення, редагування (без збереження між перезапуск</w:t>
       </w:r>
       <w:r>
         <w:rPr>
@@ -1013,7 +993,17 @@
           <w:szCs w:val="28"/>
           <w:lang w:val="uk-UA"/>
         </w:rPr>
-        <w:t>Опис реалізації</w:t>
+        <w:t xml:space="preserve">Опис </w:t>
+      </w:r>
+      <w:r>
+        <w:rPr>
+          <w:rFonts w:cs="Times New Roman"/>
+          <w:b/>
+          <w:sz w:val="28"/>
+          <w:szCs w:val="28"/>
+          <w:lang w:val="uk-UA"/>
+        </w:rPr>
+        <w:t>додатку</w:t>
       </w:r>
     </w:p>
     <w:p>
@@ -1028,6 +1018,7 @@
           <w:rFonts w:cs="Times New Roman"/>
           <w:sz w:val="28"/>
           <w:szCs w:val="28"/>
+          <w:lang w:val="uk-UA"/>
         </w:rPr>
       </w:pPr>
       <w:r>
@@ -1075,21 +1066,6 @@
         </w:rPr>
         <w:t>.</w:t>
       </w:r>
-    </w:p>
-    <w:p>
-      <w:pPr>
-        <w:pStyle w:val="a3"/>
-        <w:widowControl/>
-        <w:suppressAutoHyphens w:val="0"/>
-        <w:spacing w:line="360" w:lineRule="auto"/>
-        <w:ind w:left="284" w:firstLine="425"/>
-        <w:jc w:val="center"/>
-        <w:rPr>
-          <w:rFonts w:cs="Times New Roman"/>
-          <w:sz w:val="28"/>
-          <w:szCs w:val="28"/>
-        </w:rPr>
-      </w:pPr>
     </w:p>
     <w:p>
       <w:pPr>
@@ -1100,25 +1076,12 @@
         <w:ind w:left="0" w:firstLine="425"/>
         <w:jc w:val="both"/>
         <w:rPr>
-          <w:rFonts w:asciiTheme="majorBidi" w:hAnsiTheme="majorBidi" w:cstheme="majorBidi"/>
-          <w:b/>
-          <w:bCs/>
-          <w:sz w:val="28"/>
-          <w:szCs w:val="28"/>
-          <w:lang w:val="uk-UA"/>
-        </w:rPr>
-      </w:pPr>
-      <w:r>
-        <w:rPr>
-          <w:rFonts w:asciiTheme="majorBidi" w:hAnsiTheme="majorBidi" w:cstheme="majorBidi"/>
-          <w:b/>
-          <w:bCs/>
-          <w:sz w:val="28"/>
-          <w:szCs w:val="28"/>
-          <w:lang w:val="uk-UA"/>
-        </w:rPr>
-        <w:t>Висновки</w:t>
-      </w:r>
+          <w:rFonts w:cs="Times New Roman"/>
+          <w:sz w:val="28"/>
+          <w:szCs w:val="28"/>
+          <w:lang w:val="uk-UA"/>
+        </w:rPr>
+      </w:pPr>
     </w:p>
     <w:p>
       <w:pPr>
@@ -1130,90 +1093,182 @@
         <w:jc w:val="both"/>
         <w:rPr>
           <w:rFonts w:cs="Times New Roman"/>
-          <w:sz w:val="28"/>
-          <w:szCs w:val="28"/>
-        </w:rPr>
-      </w:pPr>
-      <w:r>
-        <w:rPr>
-          <w:rFonts w:cs="Times New Roman"/>
-          <w:sz w:val="28"/>
-          <w:szCs w:val="28"/>
-          <w:lang w:val="uk-UA"/>
-        </w:rPr>
-        <w:t xml:space="preserve">У результаті виконання </w:t>
-      </w:r>
-      <w:r>
-        <w:rPr>
-          <w:rFonts w:cs="Times New Roman"/>
-          <w:sz w:val="28"/>
-          <w:szCs w:val="28"/>
-          <w:lang w:val="uk-UA"/>
-        </w:rPr>
-        <w:t>лабораторної</w:t>
-      </w:r>
-      <w:r>
-        <w:rPr>
-          <w:rFonts w:cs="Times New Roman"/>
-          <w:sz w:val="28"/>
-          <w:szCs w:val="28"/>
-          <w:lang w:val="uk-UA"/>
-        </w:rPr>
-        <w:t xml:space="preserve"> </w:t>
-      </w:r>
-      <w:r>
-        <w:rPr>
-          <w:rFonts w:cs="Times New Roman"/>
-          <w:sz w:val="28"/>
-          <w:szCs w:val="28"/>
-          <w:lang w:val="uk-UA"/>
-        </w:rPr>
-        <w:t>роботи</w:t>
-      </w:r>
-      <w:r>
-        <w:rPr>
-          <w:rFonts w:cs="Times New Roman"/>
-          <w:sz w:val="28"/>
-          <w:szCs w:val="28"/>
-          <w:lang w:val="uk-UA"/>
-        </w:rPr>
-        <w:t xml:space="preserve"> був розроблений додаток для роботи з нотатками</w:t>
-      </w:r>
-      <w:r>
-        <w:rPr>
-          <w:rFonts w:cs="Times New Roman"/>
-          <w:sz w:val="28"/>
-          <w:szCs w:val="28"/>
-          <w:lang w:val="uk-UA"/>
-        </w:rPr>
-        <w:t xml:space="preserve"> з функціями додавання, редагування, видалення </w:t>
-      </w:r>
-      <w:r>
-        <w:rPr>
-          <w:rFonts w:cs="Times New Roman"/>
-          <w:sz w:val="28"/>
-          <w:szCs w:val="28"/>
-          <w:lang w:val="uk-UA"/>
-        </w:rPr>
-        <w:t>(без збереження між перезапусками додатку)</w:t>
-      </w:r>
-      <w:r>
-        <w:rPr>
-          <w:rFonts w:cs="Times New Roman"/>
-          <w:sz w:val="28"/>
-          <w:szCs w:val="28"/>
-          <w:lang w:val="uk-UA"/>
-        </w:rPr>
-        <w:t xml:space="preserve"> та фільтрації</w:t>
-      </w:r>
-      <w:r>
-        <w:rPr>
-          <w:rFonts w:cs="Times New Roman"/>
-          <w:sz w:val="28"/>
-          <w:szCs w:val="28"/>
-          <w:lang w:val="uk-UA"/>
-        </w:rPr>
-        <w:t>.</w:t>
+          <w:b/>
+          <w:bCs/>
+          <w:sz w:val="28"/>
+          <w:szCs w:val="28"/>
+          <w:lang w:val="uk-UA"/>
+        </w:rPr>
+      </w:pPr>
+      <w:r>
+        <w:rPr>
+          <w:rFonts w:cs="Times New Roman"/>
+          <w:b/>
+          <w:bCs/>
+          <w:sz w:val="28"/>
+          <w:szCs w:val="28"/>
+          <w:lang w:val="uk-UA"/>
+        </w:rPr>
+        <w:t>Опис реалізації</w:t>
+      </w:r>
+    </w:p>
+    <w:p>
+      <w:pPr>
+        <w:pStyle w:val="a3"/>
+        <w:widowControl/>
+        <w:suppressAutoHyphens w:val="0"/>
+        <w:spacing w:line="360" w:lineRule="auto"/>
+        <w:ind w:left="0" w:firstLine="425"/>
+        <w:jc w:val="both"/>
+        <w:rPr>
+          <w:rFonts w:cs="Times New Roman"/>
+          <w:sz w:val="28"/>
+          <w:szCs w:val="28"/>
+          <w:lang w:val="uk-UA"/>
+        </w:rPr>
+      </w:pPr>
+    </w:p>
+    <w:p>
+      <w:pPr>
+        <w:pStyle w:val="a3"/>
+        <w:widowControl/>
+        <w:suppressAutoHyphens w:val="0"/>
+        <w:spacing w:line="360" w:lineRule="auto"/>
+        <w:ind w:left="0" w:firstLine="425"/>
+        <w:jc w:val="both"/>
+        <w:rPr>
+          <w:rFonts w:cs="Times New Roman"/>
+          <w:sz w:val="28"/>
+          <w:szCs w:val="28"/>
+          <w:lang w:val="uk-UA"/>
+        </w:rPr>
+      </w:pPr>
+      <w:bookmarkStart w:id="2" w:name="_GoBack"/>
+      <w:bookmarkEnd w:id="2"/>
+    </w:p>
+    <w:p>
+      <w:pPr>
+        <w:pStyle w:val="a3"/>
+        <w:widowControl/>
+        <w:suppressAutoHyphens w:val="0"/>
+        <w:spacing w:line="360" w:lineRule="auto"/>
+        <w:ind w:left="0" w:firstLine="425"/>
+        <w:jc w:val="both"/>
+        <w:rPr>
+          <w:rFonts w:cs="Times New Roman"/>
+          <w:sz w:val="28"/>
+          <w:szCs w:val="28"/>
+          <w:lang w:val="uk-UA"/>
+        </w:rPr>
+      </w:pPr>
+      <w:r>
+        <w:rPr>
+          <w:noProof/>
+        </w:rPr>
+        <w:lastRenderedPageBreak/>
+        <w:drawing>
+          <wp:inline distT="0" distB="0" distL="0" distR="0" wp14:anchorId="299C6CFD" wp14:editId="30D2C2C7">
+            <wp:extent cx="1966689" cy="3648075"/>
+            <wp:effectExtent l="0" t="0" r="0" b="0"/>
+            <wp:docPr id="1" name="Рисунок 1"/>
+            <wp:cNvGraphicFramePr>
+              <a:graphicFrameLocks xmlns:a="http://schemas.openxmlformats.org/drawingml/2006/main" noChangeAspect="1"/>
+            </wp:cNvGraphicFramePr>
+            <a:graphic xmlns:a="http://schemas.openxmlformats.org/drawingml/2006/main">
+              <a:graphicData uri="http://schemas.openxmlformats.org/drawingml/2006/picture">
+                <pic:pic xmlns:pic="http://schemas.openxmlformats.org/drawingml/2006/picture">
+                  <pic:nvPicPr>
+                    <pic:cNvPr id="1" name=""/>
+                    <pic:cNvPicPr/>
+                  </pic:nvPicPr>
+                  <pic:blipFill>
+                    <a:blip r:embed="rId4"/>
+                    <a:stretch>
+                      <a:fillRect/>
+                    </a:stretch>
+                  </pic:blipFill>
+                  <pic:spPr>
+                    <a:xfrm>
+                      <a:off x="0" y="0"/>
+                      <a:ext cx="1981504" cy="3675555"/>
+                    </a:xfrm>
+                    <a:prstGeom prst="rect">
+                      <a:avLst/>
+                    </a:prstGeom>
+                  </pic:spPr>
+                </pic:pic>
+              </a:graphicData>
+            </a:graphic>
+          </wp:inline>
+        </w:drawing>
+      </w:r>
+    </w:p>
+    <w:p>
+      <w:pPr>
+        <w:pStyle w:val="a3"/>
+        <w:widowControl/>
+        <w:suppressAutoHyphens w:val="0"/>
+        <w:spacing w:line="360" w:lineRule="auto"/>
+        <w:ind w:left="284" w:firstLine="425"/>
+        <w:jc w:val="center"/>
+        <w:rPr>
+          <w:rFonts w:cs="Times New Roman"/>
+          <w:sz w:val="28"/>
+          <w:szCs w:val="28"/>
+        </w:rPr>
+      </w:pPr>
+    </w:p>
+    <w:p>
+      <w:pPr>
+        <w:pStyle w:val="a3"/>
+        <w:widowControl/>
+        <w:suppressAutoHyphens w:val="0"/>
+        <w:spacing w:line="360" w:lineRule="auto"/>
+        <w:ind w:left="0" w:firstLine="425"/>
+        <w:jc w:val="both"/>
+        <w:rPr>
+          <w:rFonts w:asciiTheme="majorBidi" w:hAnsiTheme="majorBidi" w:cstheme="majorBidi"/>
+          <w:b/>
+          <w:bCs/>
+          <w:sz w:val="28"/>
+          <w:szCs w:val="28"/>
+          <w:lang w:val="uk-UA"/>
+        </w:rPr>
+      </w:pPr>
+      <w:r>
+        <w:rPr>
+          <w:rFonts w:asciiTheme="majorBidi" w:hAnsiTheme="majorBidi" w:cstheme="majorBidi"/>
+          <w:b/>
+          <w:bCs/>
+          <w:sz w:val="28"/>
+          <w:szCs w:val="28"/>
+          <w:lang w:val="uk-UA"/>
+        </w:rPr>
+        <w:t>Висновки</w:t>
+      </w:r>
+    </w:p>
+    <w:p>
+      <w:pPr>
+        <w:pStyle w:val="a3"/>
+        <w:widowControl/>
+        <w:suppressAutoHyphens w:val="0"/>
+        <w:spacing w:line="360" w:lineRule="auto"/>
+        <w:ind w:left="0" w:firstLine="425"/>
+        <w:jc w:val="both"/>
+        <w:rPr>
+          <w:rFonts w:cs="Times New Roman"/>
+          <w:sz w:val="28"/>
+          <w:szCs w:val="28"/>
+        </w:rPr>
+      </w:pPr>
+      <w:r>
+        <w:rPr>
+          <w:rFonts w:cs="Times New Roman"/>
+          <w:sz w:val="28"/>
+          <w:szCs w:val="28"/>
+          <w:lang w:val="uk-UA"/>
+        </w:rPr>
+        <w:t>У результаті виконання лабораторної роботи був розроблений додаток для роботи з нотатками з функціями додавання, редагування, видалення (без збереження між перезапусками додатку) та фільтрації.</w:t>
       </w:r>
     </w:p>
     <w:p>

</xml_diff>